<commit_message>
Ritorno a branch main
</commit_message>
<xml_diff>
--- a/doc/Calcolo_KPIs.docx
+++ b/doc/Calcolo_KPIs.docx
@@ -1512,8 +1512,8 @@
           <w:noProof/>
           <w:kern w:val="0"/>
         </w:rPr>
-        <w:pict w14:anchorId="6D5F4C5F">
-          <v:rect id="_x0000_i1028" alt="" style="width:468pt;height:.05pt;mso-width-percent:0;mso-height-percent:0;mso-width-percent:0;mso-height-percent:0" o:hralign="center" o:hrstd="t" o:hr="t" fillcolor="#a0a0a0" stroked="f"/>
+        <w:pict w14:anchorId="62298CFA">
+          <v:rect id="_x0000_i1031" alt="" style="width:468pt;height:.05pt;mso-width-percent:0;mso-height-percent:0;mso-width-percent:0;mso-height-percent:0" o:hralign="center" o:hrstd="t" o:hr="t" fillcolor="#a0a0a0" stroked="f"/>
         </w:pict>
       </w:r>
     </w:p>
@@ -2027,27 +2027,14 @@
     </w:p>
     <w:p>
       <w:pPr>
-        <w:spacing w:before="100" w:beforeAutospacing="1" w:after="100" w:afterAutospacing="1" w:line="240" w:lineRule="auto"/>
-        <w:outlineLvl w:val="2"/>
-        <w:rPr>
-          <w:rFonts w:ascii="Times New Roman" w:eastAsia="Times New Roman" w:hAnsi="Times New Roman" w:cs="Times New Roman"/>
-          <w:b/>
-          <w:bCs/>
-          <w:kern w:val="0"/>
-          <w:sz w:val="27"/>
-          <w:szCs w:val="27"/>
-          <w14:ligatures w14:val="none"/>
-        </w:rPr>
-      </w:pPr>
-      <w:r>
-        <w:rPr>
-          <w:rFonts w:ascii="Times New Roman" w:eastAsia="Times New Roman" w:hAnsi="Times New Roman" w:cs="Times New Roman"/>
-          <w:b/>
-          <w:bCs/>
-          <w:kern w:val="0"/>
-          <w:sz w:val="27"/>
-          <w:szCs w:val="27"/>
-          <w14:ligatures w14:val="none"/>
+        <w:pStyle w:val="Heading1"/>
+        <w:rPr>
+          <w:rFonts w:eastAsia="Times New Roman"/>
+        </w:rPr>
+      </w:pPr>
+      <w:r>
+        <w:rPr>
+          <w:rFonts w:eastAsia="Times New Roman"/>
         </w:rPr>
         <w:lastRenderedPageBreak/>
         <w:t>Formula dello Sharpe Ratio</w:t>
@@ -2182,8 +2169,8 @@
           <w:noProof/>
           <w:kern w:val="0"/>
         </w:rPr>
-        <w:pict w14:anchorId="3EF1D048">
-          <v:rect id="_x0000_i1027" alt="" style="width:468pt;height:.05pt;mso-width-percent:0;mso-height-percent:0;mso-width-percent:0;mso-height-percent:0" o:hralign="center" o:hrstd="t" o:hr="t" fillcolor="#a0a0a0" stroked="f"/>
+        <w:pict w14:anchorId="6F124ED3">
+          <v:rect id="_x0000_i1030" alt="" style="width:468pt;height:.05pt;mso-width-percent:0;mso-height-percent:0;mso-width-percent:0;mso-height-percent:0" o:hralign="center" o:hrstd="t" o:hr="t" fillcolor="#a0a0a0" stroked="f"/>
         </w:pict>
       </w:r>
     </w:p>
@@ -2327,8 +2314,8 @@
           <w:noProof/>
           <w:kern w:val="0"/>
         </w:rPr>
-        <w:pict w14:anchorId="5DD0290E">
-          <v:rect id="_x0000_i1026" alt="" style="width:468pt;height:.05pt;mso-width-percent:0;mso-height-percent:0;mso-width-percent:0;mso-height-percent:0" o:hralign="center" o:hrstd="t" o:hr="t" fillcolor="#a0a0a0" stroked="f"/>
+        <w:pict w14:anchorId="2C66E618">
+          <v:rect id="_x0000_i1029" alt="" style="width:468pt;height:.05pt;mso-width-percent:0;mso-height-percent:0;mso-width-percent:0;mso-height-percent:0" o:hralign="center" o:hrstd="t" o:hr="t" fillcolor="#a0a0a0" stroked="f"/>
         </w:pict>
       </w:r>
     </w:p>
@@ -2462,8 +2449,8 @@
           <w:noProof/>
           <w:kern w:val="0"/>
         </w:rPr>
-        <w:pict w14:anchorId="15C3E231">
-          <v:rect id="_x0000_i1025" alt="" style="width:468pt;height:.05pt;mso-width-percent:0;mso-height-percent:0;mso-width-percent:0;mso-height-percent:0" o:hralign="center" o:hrstd="t" o:hr="t" fillcolor="#a0a0a0" stroked="f"/>
+        <w:pict w14:anchorId="029600B6">
+          <v:rect id="_x0000_i1028" alt="" style="width:468pt;height:.05pt;mso-width-percent:0;mso-height-percent:0;mso-width-percent:0;mso-height-percent:0" o:hralign="center" o:hrstd="t" o:hr="t" fillcolor="#a0a0a0" stroked="f"/>
         </w:pict>
       </w:r>
     </w:p>
@@ -2881,6 +2868,1214 @@
           <w:szCs w:val="20"/>
           <w14:ligatures w14:val="none"/>
         </w:rPr>
+        <w:t>}</w:t>
+      </w:r>
+    </w:p>
+    <w:p>
+      <w:r>
+        <w:br w:type="page"/>
+      </w:r>
+    </w:p>
+    <w:p>
+      <w:pPr>
+        <w:pStyle w:val="Heading3"/>
+      </w:pPr>
+      <w:r>
+        <w:rPr>
+          <w:rStyle w:val="Strong"/>
+          <w:b w:val="0"/>
+          <w:bCs w:val="0"/>
+        </w:rPr>
+        <w:lastRenderedPageBreak/>
+        <w:t>Formula del Sortino Ratio</w:t>
+      </w:r>
+    </w:p>
+    <w:p>
+      <w:r>
+        <w:rPr>
+          <w:rStyle w:val="katex-mathml"/>
+        </w:rPr>
+        <w:t>S=Rp−RfσdS = \frac{R_p - R_f}{\sigma_d}</w:t>
+      </w:r>
+      <w:r>
+        <w:rPr>
+          <w:rStyle w:val="mord"/>
+        </w:rPr>
+        <w:t>S</w:t>
+      </w:r>
+      <w:r>
+        <w:rPr>
+          <w:rStyle w:val="mrel"/>
+        </w:rPr>
+        <w:t>=</w:t>
+      </w:r>
+      <w:r>
+        <w:rPr>
+          <w:rStyle w:val="mord"/>
+        </w:rPr>
+        <w:t>σd</w:t>
+      </w:r>
+      <w:r>
+        <w:rPr>
+          <w:rStyle w:val="vlist-s"/>
+          <w:rFonts w:ascii="Arial" w:hAnsi="Arial" w:cs="Arial"/>
+        </w:rPr>
+        <w:t>​</w:t>
+      </w:r>
+      <w:r>
+        <w:rPr>
+          <w:rStyle w:val="mord"/>
+        </w:rPr>
+        <w:t>Rp</w:t>
+      </w:r>
+      <w:r>
+        <w:rPr>
+          <w:rStyle w:val="vlist-s"/>
+          <w:rFonts w:ascii="Arial" w:hAnsi="Arial" w:cs="Arial"/>
+        </w:rPr>
+        <w:t>​</w:t>
+      </w:r>
+      <w:r>
+        <w:rPr>
+          <w:rStyle w:val="mbin"/>
+        </w:rPr>
+        <w:t>−</w:t>
+      </w:r>
+      <w:r>
+        <w:rPr>
+          <w:rStyle w:val="mord"/>
+        </w:rPr>
+        <w:t>Rf</w:t>
+      </w:r>
+      <w:r>
+        <w:rPr>
+          <w:rStyle w:val="vlist-s"/>
+          <w:rFonts w:ascii="Arial" w:hAnsi="Arial" w:cs="Arial"/>
+        </w:rPr>
+        <w:t>​​</w:t>
+      </w:r>
+      <w:r>
+        <w:t xml:space="preserve"> </w:t>
+      </w:r>
+    </w:p>
+    <w:p>
+      <w:pPr>
+        <w:numPr>
+          <w:ilvl w:val="0"/>
+          <w:numId w:val="8"/>
+        </w:numPr>
+        <w:spacing w:before="100" w:beforeAutospacing="1" w:after="100" w:afterAutospacing="1" w:line="240" w:lineRule="auto"/>
+      </w:pPr>
+      <w:r>
+        <w:rPr>
+          <w:rStyle w:val="katex-mathml"/>
+          <w:b/>
+          <w:bCs/>
+        </w:rPr>
+        <w:t>RpR_p</w:t>
+      </w:r>
+      <w:r>
+        <w:rPr>
+          <w:rStyle w:val="mord"/>
+          <w:b/>
+          <w:bCs/>
+        </w:rPr>
+        <w:t>Rp</w:t>
+      </w:r>
+      <w:r>
+        <w:rPr>
+          <w:rStyle w:val="vlist-s"/>
+          <w:rFonts w:ascii="Arial" w:hAnsi="Arial" w:cs="Arial"/>
+          <w:b/>
+          <w:bCs/>
+        </w:rPr>
+        <w:t>​</w:t>
+      </w:r>
+      <w:r>
+        <w:t>: rendimento medio del portafoglio o strategia</w:t>
+      </w:r>
+    </w:p>
+    <w:p>
+      <w:pPr>
+        <w:numPr>
+          <w:ilvl w:val="0"/>
+          <w:numId w:val="8"/>
+        </w:numPr>
+        <w:spacing w:before="100" w:beforeAutospacing="1" w:after="100" w:afterAutospacing="1" w:line="240" w:lineRule="auto"/>
+      </w:pPr>
+      <w:r>
+        <w:rPr>
+          <w:rStyle w:val="katex-mathml"/>
+          <w:b/>
+          <w:bCs/>
+        </w:rPr>
+        <w:t>RfR_f</w:t>
+      </w:r>
+      <w:r>
+        <w:rPr>
+          <w:rStyle w:val="mord"/>
+          <w:b/>
+          <w:bCs/>
+        </w:rPr>
+        <w:t>Rf</w:t>
+      </w:r>
+      <w:r>
+        <w:rPr>
+          <w:rStyle w:val="vlist-s"/>
+          <w:rFonts w:ascii="Arial" w:hAnsi="Arial" w:cs="Arial"/>
+          <w:b/>
+          <w:bCs/>
+        </w:rPr>
+        <w:t>​</w:t>
+      </w:r>
+      <w:r>
+        <w:t>: tasso privo di rischio o rendimento minimo atteso (MAR)</w:t>
+      </w:r>
+    </w:p>
+    <w:p>
+      <w:pPr>
+        <w:numPr>
+          <w:ilvl w:val="0"/>
+          <w:numId w:val="8"/>
+        </w:numPr>
+        <w:spacing w:before="100" w:beforeAutospacing="1" w:after="100" w:afterAutospacing="1" w:line="240" w:lineRule="auto"/>
+      </w:pPr>
+      <w:r>
+        <w:rPr>
+          <w:rStyle w:val="katex-mathml"/>
+          <w:b/>
+          <w:bCs/>
+        </w:rPr>
+        <w:t>σd\sigma_d</w:t>
+      </w:r>
+      <w:r>
+        <w:rPr>
+          <w:rStyle w:val="mord"/>
+          <w:b/>
+          <w:bCs/>
+        </w:rPr>
+        <w:t>σd</w:t>
+      </w:r>
+      <w:r>
+        <w:rPr>
+          <w:rStyle w:val="vlist-s"/>
+          <w:rFonts w:ascii="Arial" w:hAnsi="Arial" w:cs="Arial"/>
+          <w:b/>
+          <w:bCs/>
+        </w:rPr>
+        <w:t>​</w:t>
+      </w:r>
+      <w:r>
+        <w:t xml:space="preserve">: deviazione standard dei </w:t>
+      </w:r>
+      <w:r>
+        <w:rPr>
+          <w:rStyle w:val="Strong"/>
+        </w:rPr>
+        <w:t>rendimenti negativi</w:t>
+      </w:r>
+      <w:r>
+        <w:t xml:space="preserve"> (downside deviation)</w:t>
+      </w:r>
+    </w:p>
+    <w:p>
+      <w:pPr>
+        <w:spacing w:after="0"/>
+      </w:pPr>
+      <w:r>
+        <w:rPr>
+          <w:noProof/>
+        </w:rPr>
+        <w:pict w14:anchorId="4FA5FF5D">
+          <v:rect id="_x0000_i1027" alt="" style="width:468pt;height:.05pt;mso-width-percent:0;mso-height-percent:0;mso-width-percent:0;mso-height-percent:0" o:hralign="center" o:hrstd="t" o:hr="t" fillcolor="#a0a0a0" stroked="f"/>
+        </w:pict>
+      </w:r>
+    </w:p>
+    <w:p>
+      <w:pPr>
+        <w:pStyle w:val="Heading3"/>
+      </w:pPr>
+      <w:r>
+        <w:rPr>
+          <w:rFonts w:ascii="Apple Color Emoji" w:hAnsi="Apple Color Emoji" w:cs="Apple Color Emoji"/>
+        </w:rPr>
+        <w:t>🧮</w:t>
+      </w:r>
+      <w:r>
+        <w:t xml:space="preserve"> </w:t>
+      </w:r>
+      <w:r>
+        <w:rPr>
+          <w:rStyle w:val="Strong"/>
+          <w:b w:val="0"/>
+          <w:bCs w:val="0"/>
+        </w:rPr>
+        <w:t xml:space="preserve">Come calcolare la Downside Deviation </w:t>
+      </w:r>
+      <w:r>
+        <w:rPr>
+          <w:rStyle w:val="katex-mathml"/>
+        </w:rPr>
+        <w:t>σd\sigma_d</w:t>
+      </w:r>
+      <w:r>
+        <w:rPr>
+          <w:rStyle w:val="mord"/>
+        </w:rPr>
+        <w:t>σd</w:t>
+      </w:r>
+      <w:r>
+        <w:rPr>
+          <w:rStyle w:val="vlist-s"/>
+          <w:rFonts w:ascii="Arial" w:hAnsi="Arial" w:cs="Arial"/>
+        </w:rPr>
+        <w:t>​</w:t>
+      </w:r>
+    </w:p>
+    <w:p>
+      <w:r>
+        <w:rPr>
+          <w:rStyle w:val="katex-mathml"/>
+        </w:rPr>
+        <w:t>σd=1n∑i=1nmin</w:t>
+      </w:r>
+      <w:r>
+        <w:rPr>
+          <w:rStyle w:val="katex-mathml"/>
+          <w:rFonts w:ascii="Cambria Math" w:hAnsi="Cambria Math" w:cs="Cambria Math"/>
+        </w:rPr>
+        <w:t>⁡</w:t>
+      </w:r>
+      <w:r>
+        <w:rPr>
+          <w:rStyle w:val="katex-mathml"/>
+        </w:rPr>
+        <w:t>(0,ri−MAR)2\sigma_d = \sqrt{\frac{1}{n} \sum_{i=1}^{n} \min(0, r_i - MAR)^2}</w:t>
+      </w:r>
+      <w:r>
+        <w:rPr>
+          <w:rStyle w:val="mord"/>
+        </w:rPr>
+        <w:t>σd</w:t>
+      </w:r>
+      <w:r>
+        <w:rPr>
+          <w:rStyle w:val="vlist-s"/>
+          <w:rFonts w:ascii="Arial" w:hAnsi="Arial" w:cs="Arial"/>
+        </w:rPr>
+        <w:t>​</w:t>
+      </w:r>
+      <w:r>
+        <w:rPr>
+          <w:rStyle w:val="mrel"/>
+        </w:rPr>
+        <w:t>=</w:t>
+      </w:r>
+      <w:r>
+        <w:rPr>
+          <w:rStyle w:val="mord"/>
+        </w:rPr>
+        <w:t>n1</w:t>
+      </w:r>
+      <w:r>
+        <w:rPr>
+          <w:rStyle w:val="vlist-s"/>
+          <w:rFonts w:ascii="Arial" w:hAnsi="Arial" w:cs="Arial"/>
+        </w:rPr>
+        <w:t>​</w:t>
+      </w:r>
+      <w:r>
+        <w:rPr>
+          <w:rStyle w:val="mord"/>
+        </w:rPr>
+        <w:t>i</w:t>
+      </w:r>
+      <w:r>
+        <w:rPr>
+          <w:rStyle w:val="mrel"/>
+        </w:rPr>
+        <w:t>=</w:t>
+      </w:r>
+      <w:r>
+        <w:rPr>
+          <w:rStyle w:val="mord"/>
+        </w:rPr>
+        <w:t>1</w:t>
+      </w:r>
+      <w:r>
+        <w:rPr>
+          <w:rStyle w:val="mop"/>
+        </w:rPr>
+        <w:t>∑</w:t>
+      </w:r>
+      <w:r>
+        <w:rPr>
+          <w:rStyle w:val="mord"/>
+        </w:rPr>
+        <w:t>n</w:t>
+      </w:r>
+      <w:r>
+        <w:rPr>
+          <w:rStyle w:val="vlist-s"/>
+          <w:rFonts w:ascii="Arial" w:hAnsi="Arial" w:cs="Arial"/>
+        </w:rPr>
+        <w:t>​</w:t>
+      </w:r>
+      <w:r>
+        <w:rPr>
+          <w:rStyle w:val="mop"/>
+        </w:rPr>
+        <w:t>min</w:t>
+      </w:r>
+      <w:r>
+        <w:rPr>
+          <w:rStyle w:val="mopen"/>
+        </w:rPr>
+        <w:t>(</w:t>
+      </w:r>
+      <w:r>
+        <w:rPr>
+          <w:rStyle w:val="mord"/>
+        </w:rPr>
+        <w:t>0</w:t>
+      </w:r>
+      <w:r>
+        <w:rPr>
+          <w:rStyle w:val="mpunct"/>
+        </w:rPr>
+        <w:t>,</w:t>
+      </w:r>
+      <w:r>
+        <w:rPr>
+          <w:rStyle w:val="mord"/>
+        </w:rPr>
+        <w:t>ri</w:t>
+      </w:r>
+      <w:r>
+        <w:rPr>
+          <w:rStyle w:val="vlist-s"/>
+          <w:rFonts w:ascii="Arial" w:hAnsi="Arial" w:cs="Arial"/>
+        </w:rPr>
+        <w:t>​</w:t>
+      </w:r>
+      <w:r>
+        <w:rPr>
+          <w:rStyle w:val="mbin"/>
+        </w:rPr>
+        <w:t>−</w:t>
+      </w:r>
+      <w:r>
+        <w:rPr>
+          <w:rStyle w:val="mord"/>
+        </w:rPr>
+        <w:t>MAR</w:t>
+      </w:r>
+      <w:r>
+        <w:rPr>
+          <w:rStyle w:val="mclose"/>
+        </w:rPr>
+        <w:t>)</w:t>
+      </w:r>
+      <w:r>
+        <w:rPr>
+          <w:rStyle w:val="mord"/>
+        </w:rPr>
+        <w:t>2</w:t>
+      </w:r>
+      <w:r>
+        <w:rPr>
+          <w:rStyle w:val="vlist-s"/>
+          <w:rFonts w:ascii="Arial" w:hAnsi="Arial" w:cs="Arial"/>
+        </w:rPr>
+        <w:t>​</w:t>
+      </w:r>
+      <w:r>
+        <w:t xml:space="preserve"> </w:t>
+      </w:r>
+    </w:p>
+    <w:p>
+      <w:pPr>
+        <w:spacing w:before="100" w:beforeAutospacing="1" w:after="100" w:afterAutospacing="1"/>
+      </w:pPr>
+      <w:r>
+        <w:t>Dove:</w:t>
+      </w:r>
+    </w:p>
+    <w:p>
+      <w:pPr>
+        <w:numPr>
+          <w:ilvl w:val="0"/>
+          <w:numId w:val="9"/>
+        </w:numPr>
+        <w:spacing w:before="100" w:beforeAutospacing="1" w:after="100" w:afterAutospacing="1" w:line="240" w:lineRule="auto"/>
+      </w:pPr>
+      <w:r>
+        <w:rPr>
+          <w:rStyle w:val="katex-mathml"/>
+        </w:rPr>
+        <w:t>rir_i</w:t>
+      </w:r>
+      <w:r>
+        <w:rPr>
+          <w:rStyle w:val="mord"/>
+        </w:rPr>
+        <w:t>ri</w:t>
+      </w:r>
+      <w:r>
+        <w:rPr>
+          <w:rStyle w:val="vlist-s"/>
+          <w:rFonts w:ascii="Arial" w:hAnsi="Arial" w:cs="Arial"/>
+        </w:rPr>
+        <w:t>​</w:t>
+      </w:r>
+      <w:r>
+        <w:t xml:space="preserve"> sono i singoli rendimenti</w:t>
+      </w:r>
+    </w:p>
+    <w:p>
+      <w:pPr>
+        <w:numPr>
+          <w:ilvl w:val="0"/>
+          <w:numId w:val="9"/>
+        </w:numPr>
+        <w:spacing w:before="100" w:beforeAutospacing="1" w:after="100" w:afterAutospacing="1" w:line="240" w:lineRule="auto"/>
+      </w:pPr>
+      <w:r>
+        <w:t>MAR è il rendimento minimo accettabile (può essere 0 o il risk-free rate)</w:t>
+      </w:r>
+    </w:p>
+    <w:p>
+      <w:pPr>
+        <w:numPr>
+          <w:ilvl w:val="0"/>
+          <w:numId w:val="9"/>
+        </w:numPr>
+        <w:spacing w:before="100" w:beforeAutospacing="1" w:after="100" w:afterAutospacing="1" w:line="240" w:lineRule="auto"/>
+      </w:pPr>
+      <w:r>
+        <w:t xml:space="preserve">La somma considera solo i rendimenti </w:t>
+      </w:r>
+      <w:r>
+        <w:rPr>
+          <w:rStyle w:val="Strong"/>
+        </w:rPr>
+        <w:t>inferiori al MAR</w:t>
+      </w:r>
+    </w:p>
+    <w:p>
+      <w:pPr>
+        <w:spacing w:after="0"/>
+      </w:pPr>
+      <w:r>
+        <w:rPr>
+          <w:noProof/>
+        </w:rPr>
+        <w:pict w14:anchorId="2E4263F0">
+          <v:rect id="_x0000_i1026" alt="" style="width:468pt;height:.05pt;mso-width-percent:0;mso-height-percent:0;mso-width-percent:0;mso-height-percent:0" o:hralign="center" o:hrstd="t" o:hr="t" fillcolor="#a0a0a0" stroked="f"/>
+        </w:pict>
+      </w:r>
+    </w:p>
+    <w:p>
+      <w:pPr>
+        <w:pStyle w:val="Heading3"/>
+      </w:pPr>
+      <w:r>
+        <w:rPr>
+          <w:rFonts w:ascii="Apple Color Emoji" w:hAnsi="Apple Color Emoji" w:cs="Apple Color Emoji"/>
+        </w:rPr>
+        <w:t>✅</w:t>
+      </w:r>
+      <w:r>
+        <w:t xml:space="preserve"> </w:t>
+      </w:r>
+      <w:r>
+        <w:rPr>
+          <w:rStyle w:val="Strong"/>
+          <w:b w:val="0"/>
+          <w:bCs w:val="0"/>
+        </w:rPr>
+        <w:t>Vantaggi rispetto allo Sharpe Ratio</w:t>
+      </w:r>
+    </w:p>
+    <w:p>
+      <w:pPr>
+        <w:numPr>
+          <w:ilvl w:val="0"/>
+          <w:numId w:val="10"/>
+        </w:numPr>
+        <w:spacing w:before="100" w:beforeAutospacing="1" w:after="100" w:afterAutospacing="1" w:line="240" w:lineRule="auto"/>
+      </w:pPr>
+      <w:r>
+        <w:t xml:space="preserve">Penalizza </w:t>
+      </w:r>
+      <w:r>
+        <w:rPr>
+          <w:rStyle w:val="Strong"/>
+        </w:rPr>
+        <w:t>solo i rischi di perdita</w:t>
+      </w:r>
+      <w:r>
+        <w:t>.</w:t>
+      </w:r>
+    </w:p>
+    <w:p>
+      <w:pPr>
+        <w:numPr>
+          <w:ilvl w:val="0"/>
+          <w:numId w:val="10"/>
+        </w:numPr>
+        <w:spacing w:before="100" w:beforeAutospacing="1" w:after="100" w:afterAutospacing="1" w:line="240" w:lineRule="auto"/>
+      </w:pPr>
+      <w:r>
+        <w:t xml:space="preserve">È più utile quando vuoi evitare di penalizzare le variazioni </w:t>
+      </w:r>
+      <w:r>
+        <w:rPr>
+          <w:rStyle w:val="Strong"/>
+        </w:rPr>
+        <w:t>positive</w:t>
+      </w:r>
+      <w:r>
+        <w:t>.</w:t>
+      </w:r>
+    </w:p>
+    <w:p>
+      <w:pPr>
+        <w:spacing w:after="0"/>
+      </w:pPr>
+      <w:r>
+        <w:rPr>
+          <w:noProof/>
+        </w:rPr>
+        <w:pict w14:anchorId="4400ADCD">
+          <v:rect id="_x0000_i1025" alt="" style="width:468pt;height:.05pt;mso-width-percent:0;mso-height-percent:0;mso-width-percent:0;mso-height-percent:0" o:hralign="center" o:hrstd="t" o:hr="t" fillcolor="#a0a0a0" stroked="f"/>
+        </w:pict>
+      </w:r>
+    </w:p>
+    <w:p>
+      <w:pPr>
+        <w:pStyle w:val="Heading3"/>
+      </w:pPr>
+      <w:r>
+        <w:rPr>
+          <w:rFonts w:ascii="Apple Color Emoji" w:hAnsi="Apple Color Emoji" w:cs="Apple Color Emoji"/>
+        </w:rPr>
+        <w:t>📝</w:t>
+      </w:r>
+      <w:r>
+        <w:t xml:space="preserve"> </w:t>
+      </w:r>
+      <w:r>
+        <w:rPr>
+          <w:rStyle w:val="Strong"/>
+          <w:b w:val="0"/>
+          <w:bCs w:val="0"/>
+        </w:rPr>
+        <w:t>Esempio in JavaScript</w:t>
+      </w:r>
+    </w:p>
+    <w:p>
+      <w:pPr>
+        <w:pStyle w:val="HTMLPreformatted"/>
+      </w:pPr>
+      <w:r>
+        <w:t>javascript</w:t>
+      </w:r>
+    </w:p>
+    <w:p>
+      <w:pPr>
+        <w:pStyle w:val="HTMLPreformatted"/>
+      </w:pPr>
+      <w:r>
+        <w:t>CopyEdit</w:t>
+      </w:r>
+    </w:p>
+    <w:p>
+      <w:pPr>
+        <w:pStyle w:val="HTMLPreformatted"/>
+        <w:rPr>
+          <w:rStyle w:val="HTMLCode"/>
+        </w:rPr>
+      </w:pPr>
+      <w:r>
+        <w:rPr>
+          <w:rStyle w:val="hljs-keyword"/>
+        </w:rPr>
+        <w:t>function</w:t>
+      </w:r>
+      <w:r>
+        <w:rPr>
+          <w:rStyle w:val="HTMLCode"/>
+        </w:rPr>
+        <w:t xml:space="preserve"> </w:t>
+      </w:r>
+      <w:r>
+        <w:rPr>
+          <w:rStyle w:val="hljs-title"/>
+        </w:rPr>
+        <w:t>calculateSortinoRatio</w:t>
+      </w:r>
+      <w:r>
+        <w:rPr>
+          <w:rStyle w:val="HTMLCode"/>
+        </w:rPr>
+        <w:t>(</w:t>
+      </w:r>
+      <w:r>
+        <w:rPr>
+          <w:rStyle w:val="hljs-params"/>
+        </w:rPr>
+        <w:t xml:space="preserve">returns, mar = </w:t>
+      </w:r>
+      <w:r>
+        <w:rPr>
+          <w:rStyle w:val="hljs-number"/>
+        </w:rPr>
+        <w:t>0</w:t>
+      </w:r>
+      <w:r>
+        <w:rPr>
+          <w:rStyle w:val="HTMLCode"/>
+        </w:rPr>
+        <w:t>) {</w:t>
+      </w:r>
+    </w:p>
+    <w:p>
+      <w:pPr>
+        <w:pStyle w:val="HTMLPreformatted"/>
+        <w:rPr>
+          <w:rStyle w:val="HTMLCode"/>
+        </w:rPr>
+      </w:pPr>
+      <w:r>
+        <w:rPr>
+          <w:rStyle w:val="HTMLCode"/>
+        </w:rPr>
+        <w:t xml:space="preserve">  </w:t>
+      </w:r>
+      <w:r>
+        <w:rPr>
+          <w:rStyle w:val="hljs-keyword"/>
+        </w:rPr>
+        <w:t>const</w:t>
+      </w:r>
+      <w:r>
+        <w:rPr>
+          <w:rStyle w:val="HTMLCode"/>
+        </w:rPr>
+        <w:t xml:space="preserve"> meanReturn = returns.</w:t>
+      </w:r>
+      <w:r>
+        <w:rPr>
+          <w:rStyle w:val="hljs-title"/>
+        </w:rPr>
+        <w:t>reduce</w:t>
+      </w:r>
+      <w:r>
+        <w:rPr>
+          <w:rStyle w:val="HTMLCode"/>
+        </w:rPr>
+        <w:t>(</w:t>
+      </w:r>
+      <w:r>
+        <w:rPr>
+          <w:rStyle w:val="hljs-function"/>
+        </w:rPr>
+        <w:t>(</w:t>
+      </w:r>
+      <w:r>
+        <w:rPr>
+          <w:rStyle w:val="hljs-params"/>
+        </w:rPr>
+        <w:t>sum, r</w:t>
+      </w:r>
+      <w:r>
+        <w:rPr>
+          <w:rStyle w:val="HTMLCode"/>
+        </w:rPr>
+        <w:t xml:space="preserve">) =&gt; sum + r, </w:t>
+      </w:r>
+      <w:r>
+        <w:rPr>
+          <w:rStyle w:val="hljs-number"/>
+        </w:rPr>
+        <w:t>0</w:t>
+      </w:r>
+      <w:r>
+        <w:rPr>
+          <w:rStyle w:val="HTMLCode"/>
+        </w:rPr>
+        <w:t>) / returns.</w:t>
+      </w:r>
+      <w:r>
+        <w:rPr>
+          <w:rStyle w:val="hljs-property"/>
+        </w:rPr>
+        <w:t>length</w:t>
+      </w:r>
+      <w:r>
+        <w:rPr>
+          <w:rStyle w:val="HTMLCode"/>
+        </w:rPr>
+        <w:t>;</w:t>
+      </w:r>
+    </w:p>
+    <w:p>
+      <w:pPr>
+        <w:pStyle w:val="HTMLPreformatted"/>
+        <w:rPr>
+          <w:rStyle w:val="HTMLCode"/>
+        </w:rPr>
+      </w:pPr>
+    </w:p>
+    <w:p>
+      <w:pPr>
+        <w:pStyle w:val="HTMLPreformatted"/>
+        <w:rPr>
+          <w:rStyle w:val="HTMLCode"/>
+        </w:rPr>
+      </w:pPr>
+      <w:r>
+        <w:rPr>
+          <w:rStyle w:val="HTMLCode"/>
+        </w:rPr>
+        <w:t xml:space="preserve">  </w:t>
+      </w:r>
+      <w:r>
+        <w:rPr>
+          <w:rStyle w:val="hljs-keyword"/>
+        </w:rPr>
+        <w:t>const</w:t>
+      </w:r>
+      <w:r>
+        <w:rPr>
+          <w:rStyle w:val="HTMLCode"/>
+        </w:rPr>
+        <w:t xml:space="preserve"> downsideReturns = returns.</w:t>
+      </w:r>
+      <w:r>
+        <w:rPr>
+          <w:rStyle w:val="hljs-title"/>
+        </w:rPr>
+        <w:t>filter</w:t>
+      </w:r>
+      <w:r>
+        <w:rPr>
+          <w:rStyle w:val="HTMLCode"/>
+        </w:rPr>
+        <w:t>(</w:t>
+      </w:r>
+      <w:r>
+        <w:rPr>
+          <w:rStyle w:val="hljs-params"/>
+        </w:rPr>
+        <w:t>r</w:t>
+      </w:r>
+      <w:r>
+        <w:rPr>
+          <w:rStyle w:val="HTMLCode"/>
+        </w:rPr>
+        <w:t xml:space="preserve"> =&gt; r &lt; mar);</w:t>
+      </w:r>
+    </w:p>
+    <w:p>
+      <w:pPr>
+        <w:pStyle w:val="HTMLPreformatted"/>
+        <w:rPr>
+          <w:rStyle w:val="HTMLCode"/>
+        </w:rPr>
+      </w:pPr>
+      <w:r>
+        <w:rPr>
+          <w:rStyle w:val="HTMLCode"/>
+        </w:rPr>
+        <w:t xml:space="preserve">  </w:t>
+      </w:r>
+      <w:r>
+        <w:rPr>
+          <w:rStyle w:val="hljs-keyword"/>
+        </w:rPr>
+        <w:t>if</w:t>
+      </w:r>
+      <w:r>
+        <w:rPr>
+          <w:rStyle w:val="HTMLCode"/>
+        </w:rPr>
+        <w:t xml:space="preserve"> (downsideReturns.</w:t>
+      </w:r>
+      <w:r>
+        <w:rPr>
+          <w:rStyle w:val="hljs-property"/>
+        </w:rPr>
+        <w:t>length</w:t>
+      </w:r>
+      <w:r>
+        <w:rPr>
+          <w:rStyle w:val="HTMLCode"/>
+        </w:rPr>
+        <w:t xml:space="preserve"> === </w:t>
+      </w:r>
+      <w:r>
+        <w:rPr>
+          <w:rStyle w:val="hljs-number"/>
+        </w:rPr>
+        <w:t>0</w:t>
+      </w:r>
+      <w:r>
+        <w:rPr>
+          <w:rStyle w:val="HTMLCode"/>
+        </w:rPr>
+        <w:t xml:space="preserve">) </w:t>
+      </w:r>
+      <w:r>
+        <w:rPr>
+          <w:rStyle w:val="hljs-keyword"/>
+        </w:rPr>
+        <w:t>return</w:t>
+      </w:r>
+      <w:r>
+        <w:rPr>
+          <w:rStyle w:val="HTMLCode"/>
+        </w:rPr>
+        <w:t xml:space="preserve"> </w:t>
+      </w:r>
+      <w:r>
+        <w:rPr>
+          <w:rStyle w:val="hljs-title"/>
+        </w:rPr>
+        <w:t>Infinity</w:t>
+      </w:r>
+      <w:r>
+        <w:rPr>
+          <w:rStyle w:val="HTMLCode"/>
+        </w:rPr>
+        <w:t xml:space="preserve">;  </w:t>
+      </w:r>
+      <w:r>
+        <w:rPr>
+          <w:rStyle w:val="hljs-comment"/>
+        </w:rPr>
+        <w:t>// nessun downside</w:t>
+      </w:r>
+    </w:p>
+    <w:p>
+      <w:pPr>
+        <w:pStyle w:val="HTMLPreformatted"/>
+        <w:rPr>
+          <w:rStyle w:val="HTMLCode"/>
+        </w:rPr>
+      </w:pPr>
+    </w:p>
+    <w:p>
+      <w:pPr>
+        <w:pStyle w:val="HTMLPreformatted"/>
+        <w:rPr>
+          <w:rStyle w:val="HTMLCode"/>
+        </w:rPr>
+      </w:pPr>
+      <w:r>
+        <w:rPr>
+          <w:rStyle w:val="HTMLCode"/>
+        </w:rPr>
+        <w:t xml:space="preserve">  </w:t>
+      </w:r>
+      <w:r>
+        <w:rPr>
+          <w:rStyle w:val="hljs-keyword"/>
+        </w:rPr>
+        <w:t>const</w:t>
+      </w:r>
+      <w:r>
+        <w:rPr>
+          <w:rStyle w:val="HTMLCode"/>
+        </w:rPr>
+        <w:t xml:space="preserve"> downsideVariance = downsideReturns</w:t>
+      </w:r>
+    </w:p>
+    <w:p>
+      <w:pPr>
+        <w:pStyle w:val="HTMLPreformatted"/>
+        <w:rPr>
+          <w:rStyle w:val="HTMLCode"/>
+        </w:rPr>
+      </w:pPr>
+      <w:r>
+        <w:rPr>
+          <w:rStyle w:val="HTMLCode"/>
+        </w:rPr>
+        <w:t xml:space="preserve">    .</w:t>
+      </w:r>
+      <w:r>
+        <w:rPr>
+          <w:rStyle w:val="hljs-title"/>
+        </w:rPr>
+        <w:t>reduce</w:t>
+      </w:r>
+      <w:r>
+        <w:rPr>
+          <w:rStyle w:val="HTMLCode"/>
+        </w:rPr>
+        <w:t>(</w:t>
+      </w:r>
+      <w:r>
+        <w:rPr>
+          <w:rStyle w:val="hljs-function"/>
+        </w:rPr>
+        <w:t>(</w:t>
+      </w:r>
+      <w:r>
+        <w:rPr>
+          <w:rStyle w:val="hljs-params"/>
+        </w:rPr>
+        <w:t>sum, r</w:t>
+      </w:r>
+      <w:r>
+        <w:rPr>
+          <w:rStyle w:val="HTMLCode"/>
+        </w:rPr>
+        <w:t xml:space="preserve">) =&gt; sum + </w:t>
+      </w:r>
+      <w:r>
+        <w:rPr>
+          <w:rStyle w:val="hljs-title"/>
+        </w:rPr>
+        <w:t>Math</w:t>
+      </w:r>
+      <w:r>
+        <w:rPr>
+          <w:rStyle w:val="HTMLCode"/>
+        </w:rPr>
+        <w:t>.</w:t>
+      </w:r>
+      <w:r>
+        <w:rPr>
+          <w:rStyle w:val="hljs-title"/>
+        </w:rPr>
+        <w:t>pow</w:t>
+      </w:r>
+      <w:r>
+        <w:rPr>
+          <w:rStyle w:val="HTMLCode"/>
+        </w:rPr>
+        <w:t xml:space="preserve">(r - mar, </w:t>
+      </w:r>
+      <w:r>
+        <w:rPr>
+          <w:rStyle w:val="hljs-number"/>
+        </w:rPr>
+        <w:t>2</w:t>
+      </w:r>
+      <w:r>
+        <w:rPr>
+          <w:rStyle w:val="HTMLCode"/>
+        </w:rPr>
+        <w:t xml:space="preserve">), </w:t>
+      </w:r>
+      <w:r>
+        <w:rPr>
+          <w:rStyle w:val="hljs-number"/>
+        </w:rPr>
+        <w:t>0</w:t>
+      </w:r>
+      <w:r>
+        <w:rPr>
+          <w:rStyle w:val="HTMLCode"/>
+        </w:rPr>
+        <w:t>) / downsideReturns.</w:t>
+      </w:r>
+      <w:r>
+        <w:rPr>
+          <w:rStyle w:val="hljs-property"/>
+        </w:rPr>
+        <w:t>length</w:t>
+      </w:r>
+      <w:r>
+        <w:rPr>
+          <w:rStyle w:val="HTMLCode"/>
+        </w:rPr>
+        <w:t>;</w:t>
+      </w:r>
+    </w:p>
+    <w:p>
+      <w:pPr>
+        <w:pStyle w:val="HTMLPreformatted"/>
+        <w:rPr>
+          <w:rStyle w:val="HTMLCode"/>
+        </w:rPr>
+      </w:pPr>
+    </w:p>
+    <w:p>
+      <w:pPr>
+        <w:pStyle w:val="HTMLPreformatted"/>
+        <w:rPr>
+          <w:rStyle w:val="HTMLCode"/>
+        </w:rPr>
+      </w:pPr>
+      <w:r>
+        <w:rPr>
+          <w:rStyle w:val="HTMLCode"/>
+        </w:rPr>
+        <w:t xml:space="preserve">  </w:t>
+      </w:r>
+      <w:r>
+        <w:rPr>
+          <w:rStyle w:val="hljs-keyword"/>
+        </w:rPr>
+        <w:t>const</w:t>
+      </w:r>
+      <w:r>
+        <w:rPr>
+          <w:rStyle w:val="HTMLCode"/>
+        </w:rPr>
+        <w:t xml:space="preserve"> downsideDeviation = </w:t>
+      </w:r>
+      <w:r>
+        <w:rPr>
+          <w:rStyle w:val="hljs-title"/>
+        </w:rPr>
+        <w:t>Math</w:t>
+      </w:r>
+      <w:r>
+        <w:rPr>
+          <w:rStyle w:val="HTMLCode"/>
+        </w:rPr>
+        <w:t>.</w:t>
+      </w:r>
+      <w:r>
+        <w:rPr>
+          <w:rStyle w:val="hljs-title"/>
+        </w:rPr>
+        <w:t>sqrt</w:t>
+      </w:r>
+      <w:r>
+        <w:rPr>
+          <w:rStyle w:val="HTMLCode"/>
+        </w:rPr>
+        <w:t>(downsideVariance);</w:t>
+      </w:r>
+    </w:p>
+    <w:p>
+      <w:pPr>
+        <w:pStyle w:val="HTMLPreformatted"/>
+        <w:rPr>
+          <w:rStyle w:val="HTMLCode"/>
+        </w:rPr>
+      </w:pPr>
+    </w:p>
+    <w:p>
+      <w:pPr>
+        <w:pStyle w:val="HTMLPreformatted"/>
+        <w:rPr>
+          <w:rStyle w:val="HTMLCode"/>
+        </w:rPr>
+      </w:pPr>
+      <w:r>
+        <w:rPr>
+          <w:rStyle w:val="HTMLCode"/>
+        </w:rPr>
+        <w:t xml:space="preserve">  </w:t>
+      </w:r>
+      <w:r>
+        <w:rPr>
+          <w:rStyle w:val="hljs-keyword"/>
+        </w:rPr>
+        <w:t>if</w:t>
+      </w:r>
+      <w:r>
+        <w:rPr>
+          <w:rStyle w:val="HTMLCode"/>
+        </w:rPr>
+        <w:t xml:space="preserve"> (downsideDeviation === </w:t>
+      </w:r>
+      <w:r>
+        <w:rPr>
+          <w:rStyle w:val="hljs-number"/>
+        </w:rPr>
+        <w:t>0</w:t>
+      </w:r>
+      <w:r>
+        <w:rPr>
+          <w:rStyle w:val="HTMLCode"/>
+        </w:rPr>
+        <w:t xml:space="preserve">) </w:t>
+      </w:r>
+      <w:r>
+        <w:rPr>
+          <w:rStyle w:val="hljs-keyword"/>
+        </w:rPr>
+        <w:t>return</w:t>
+      </w:r>
+      <w:r>
+        <w:rPr>
+          <w:rStyle w:val="HTMLCode"/>
+        </w:rPr>
+        <w:t xml:space="preserve"> </w:t>
+      </w:r>
+      <w:r>
+        <w:rPr>
+          <w:rStyle w:val="hljs-title"/>
+        </w:rPr>
+        <w:t>Infinity</w:t>
+      </w:r>
+      <w:r>
+        <w:rPr>
+          <w:rStyle w:val="HTMLCode"/>
+        </w:rPr>
+        <w:t xml:space="preserve">;  </w:t>
+      </w:r>
+      <w:r>
+        <w:rPr>
+          <w:rStyle w:val="hljs-comment"/>
+        </w:rPr>
+        <w:t>// rischio zero</w:t>
+      </w:r>
+    </w:p>
+    <w:p>
+      <w:pPr>
+        <w:pStyle w:val="HTMLPreformatted"/>
+        <w:rPr>
+          <w:rStyle w:val="HTMLCode"/>
+        </w:rPr>
+      </w:pPr>
+    </w:p>
+    <w:p>
+      <w:pPr>
+        <w:pStyle w:val="HTMLPreformatted"/>
+        <w:rPr>
+          <w:rStyle w:val="HTMLCode"/>
+        </w:rPr>
+      </w:pPr>
+      <w:r>
+        <w:rPr>
+          <w:rStyle w:val="HTMLCode"/>
+        </w:rPr>
+        <w:t xml:space="preserve">  </w:t>
+      </w:r>
+      <w:r>
+        <w:rPr>
+          <w:rStyle w:val="hljs-keyword"/>
+        </w:rPr>
+        <w:t>return</w:t>
+      </w:r>
+      <w:r>
+        <w:rPr>
+          <w:rStyle w:val="HTMLCode"/>
+        </w:rPr>
+        <w:t xml:space="preserve"> (meanReturn - mar) / downsideDeviation;</w:t>
+      </w:r>
+    </w:p>
+    <w:p>
+      <w:pPr>
+        <w:pStyle w:val="HTMLPreformatted"/>
+        <w:rPr>
+          <w:rStyle w:val="HTMLCode"/>
+        </w:rPr>
+      </w:pPr>
+      <w:r>
+        <w:rPr>
+          <w:rStyle w:val="HTMLCode"/>
+        </w:rPr>
+        <w:lastRenderedPageBreak/>
         <w:t>}</w:t>
       </w:r>
     </w:p>
@@ -3160,6 +4355,155 @@
     </w:lvl>
   </w:abstractNum>
   <w:abstractNum w:abstractNumId="2" w15:restartNumberingAfterBreak="0">
+    <w:nsid w:val="18D54CC1"/>
+    <w:multiLevelType w:val="multilevel"/>
+    <w:tmpl w:val="9B64D5C4"/>
+    <w:lvl w:ilvl="0">
+      <w:start w:val="1"/>
+      <w:numFmt w:val="bullet"/>
+      <w:lvlText w:val=""/>
+      <w:lvlJc w:val="left"/>
+      <w:pPr>
+        <w:tabs>
+          <w:tab w:val="num" w:pos="720"/>
+        </w:tabs>
+        <w:ind w:left="720" w:hanging="360"/>
+      </w:pPr>
+      <w:rPr>
+        <w:rFonts w:ascii="Symbol" w:hAnsi="Symbol" w:hint="default"/>
+        <w:sz w:val="20"/>
+      </w:rPr>
+    </w:lvl>
+    <w:lvl w:ilvl="1" w:tentative="1">
+      <w:start w:val="1"/>
+      <w:numFmt w:val="bullet"/>
+      <w:lvlText w:val="o"/>
+      <w:lvlJc w:val="left"/>
+      <w:pPr>
+        <w:tabs>
+          <w:tab w:val="num" w:pos="1440"/>
+        </w:tabs>
+        <w:ind w:left="1440" w:hanging="360"/>
+      </w:pPr>
+      <w:rPr>
+        <w:rFonts w:ascii="Courier New" w:hAnsi="Courier New" w:hint="default"/>
+        <w:sz w:val="20"/>
+      </w:rPr>
+    </w:lvl>
+    <w:lvl w:ilvl="2" w:tentative="1">
+      <w:start w:val="1"/>
+      <w:numFmt w:val="bullet"/>
+      <w:lvlText w:val=""/>
+      <w:lvlJc w:val="left"/>
+      <w:pPr>
+        <w:tabs>
+          <w:tab w:val="num" w:pos="2160"/>
+        </w:tabs>
+        <w:ind w:left="2160" w:hanging="360"/>
+      </w:pPr>
+      <w:rPr>
+        <w:rFonts w:ascii="Wingdings" w:hAnsi="Wingdings" w:hint="default"/>
+        <w:sz w:val="20"/>
+      </w:rPr>
+    </w:lvl>
+    <w:lvl w:ilvl="3" w:tentative="1">
+      <w:start w:val="1"/>
+      <w:numFmt w:val="bullet"/>
+      <w:lvlText w:val=""/>
+      <w:lvlJc w:val="left"/>
+      <w:pPr>
+        <w:tabs>
+          <w:tab w:val="num" w:pos="2880"/>
+        </w:tabs>
+        <w:ind w:left="2880" w:hanging="360"/>
+      </w:pPr>
+      <w:rPr>
+        <w:rFonts w:ascii="Wingdings" w:hAnsi="Wingdings" w:hint="default"/>
+        <w:sz w:val="20"/>
+      </w:rPr>
+    </w:lvl>
+    <w:lvl w:ilvl="4" w:tentative="1">
+      <w:start w:val="1"/>
+      <w:numFmt w:val="bullet"/>
+      <w:lvlText w:val=""/>
+      <w:lvlJc w:val="left"/>
+      <w:pPr>
+        <w:tabs>
+          <w:tab w:val="num" w:pos="3600"/>
+        </w:tabs>
+        <w:ind w:left="3600" w:hanging="360"/>
+      </w:pPr>
+      <w:rPr>
+        <w:rFonts w:ascii="Wingdings" w:hAnsi="Wingdings" w:hint="default"/>
+        <w:sz w:val="20"/>
+      </w:rPr>
+    </w:lvl>
+    <w:lvl w:ilvl="5" w:tentative="1">
+      <w:start w:val="1"/>
+      <w:numFmt w:val="bullet"/>
+      <w:lvlText w:val=""/>
+      <w:lvlJc w:val="left"/>
+      <w:pPr>
+        <w:tabs>
+          <w:tab w:val="num" w:pos="4320"/>
+        </w:tabs>
+        <w:ind w:left="4320" w:hanging="360"/>
+      </w:pPr>
+      <w:rPr>
+        <w:rFonts w:ascii="Wingdings" w:hAnsi="Wingdings" w:hint="default"/>
+        <w:sz w:val="20"/>
+      </w:rPr>
+    </w:lvl>
+    <w:lvl w:ilvl="6" w:tentative="1">
+      <w:start w:val="1"/>
+      <w:numFmt w:val="bullet"/>
+      <w:lvlText w:val=""/>
+      <w:lvlJc w:val="left"/>
+      <w:pPr>
+        <w:tabs>
+          <w:tab w:val="num" w:pos="5040"/>
+        </w:tabs>
+        <w:ind w:left="5040" w:hanging="360"/>
+      </w:pPr>
+      <w:rPr>
+        <w:rFonts w:ascii="Wingdings" w:hAnsi="Wingdings" w:hint="default"/>
+        <w:sz w:val="20"/>
+      </w:rPr>
+    </w:lvl>
+    <w:lvl w:ilvl="7" w:tentative="1">
+      <w:start w:val="1"/>
+      <w:numFmt w:val="bullet"/>
+      <w:lvlText w:val=""/>
+      <w:lvlJc w:val="left"/>
+      <w:pPr>
+        <w:tabs>
+          <w:tab w:val="num" w:pos="5760"/>
+        </w:tabs>
+        <w:ind w:left="5760" w:hanging="360"/>
+      </w:pPr>
+      <w:rPr>
+        <w:rFonts w:ascii="Wingdings" w:hAnsi="Wingdings" w:hint="default"/>
+        <w:sz w:val="20"/>
+      </w:rPr>
+    </w:lvl>
+    <w:lvl w:ilvl="8" w:tentative="1">
+      <w:start w:val="1"/>
+      <w:numFmt w:val="bullet"/>
+      <w:lvlText w:val=""/>
+      <w:lvlJc w:val="left"/>
+      <w:pPr>
+        <w:tabs>
+          <w:tab w:val="num" w:pos="6480"/>
+        </w:tabs>
+        <w:ind w:left="6480" w:hanging="360"/>
+      </w:pPr>
+      <w:rPr>
+        <w:rFonts w:ascii="Wingdings" w:hAnsi="Wingdings" w:hint="default"/>
+        <w:sz w:val="20"/>
+      </w:rPr>
+    </w:lvl>
+  </w:abstractNum>
+  <w:abstractNum w:abstractNumId="3" w15:restartNumberingAfterBreak="0">
     <w:nsid w:val="1E555360"/>
     <w:multiLevelType w:val="multilevel"/>
     <w:tmpl w:val="B0BCAF26"/>
@@ -3272,7 +4616,7 @@
       </w:pPr>
     </w:lvl>
   </w:abstractNum>
-  <w:abstractNum w:abstractNumId="3" w15:restartNumberingAfterBreak="0">
+  <w:abstractNum w:abstractNumId="4" w15:restartNumberingAfterBreak="0">
     <w:nsid w:val="47D759A2"/>
     <w:multiLevelType w:val="multilevel"/>
     <w:tmpl w:val="A77CBDEA"/>
@@ -3389,7 +4733,305 @@
       </w:pPr>
     </w:lvl>
   </w:abstractNum>
-  <w:abstractNum w:abstractNumId="4" w15:restartNumberingAfterBreak="0">
+  <w:abstractNum w:abstractNumId="5" w15:restartNumberingAfterBreak="0">
+    <w:nsid w:val="5482442E"/>
+    <w:multiLevelType w:val="multilevel"/>
+    <w:tmpl w:val="BA0A94D0"/>
+    <w:lvl w:ilvl="0">
+      <w:start w:val="1"/>
+      <w:numFmt w:val="bullet"/>
+      <w:lvlText w:val=""/>
+      <w:lvlJc w:val="left"/>
+      <w:pPr>
+        <w:tabs>
+          <w:tab w:val="num" w:pos="720"/>
+        </w:tabs>
+        <w:ind w:left="720" w:hanging="360"/>
+      </w:pPr>
+      <w:rPr>
+        <w:rFonts w:ascii="Symbol" w:hAnsi="Symbol" w:hint="default"/>
+        <w:sz w:val="20"/>
+      </w:rPr>
+    </w:lvl>
+    <w:lvl w:ilvl="1" w:tentative="1">
+      <w:start w:val="1"/>
+      <w:numFmt w:val="bullet"/>
+      <w:lvlText w:val="o"/>
+      <w:lvlJc w:val="left"/>
+      <w:pPr>
+        <w:tabs>
+          <w:tab w:val="num" w:pos="1440"/>
+        </w:tabs>
+        <w:ind w:left="1440" w:hanging="360"/>
+      </w:pPr>
+      <w:rPr>
+        <w:rFonts w:ascii="Courier New" w:hAnsi="Courier New" w:hint="default"/>
+        <w:sz w:val="20"/>
+      </w:rPr>
+    </w:lvl>
+    <w:lvl w:ilvl="2" w:tentative="1">
+      <w:start w:val="1"/>
+      <w:numFmt w:val="bullet"/>
+      <w:lvlText w:val=""/>
+      <w:lvlJc w:val="left"/>
+      <w:pPr>
+        <w:tabs>
+          <w:tab w:val="num" w:pos="2160"/>
+        </w:tabs>
+        <w:ind w:left="2160" w:hanging="360"/>
+      </w:pPr>
+      <w:rPr>
+        <w:rFonts w:ascii="Wingdings" w:hAnsi="Wingdings" w:hint="default"/>
+        <w:sz w:val="20"/>
+      </w:rPr>
+    </w:lvl>
+    <w:lvl w:ilvl="3" w:tentative="1">
+      <w:start w:val="1"/>
+      <w:numFmt w:val="bullet"/>
+      <w:lvlText w:val=""/>
+      <w:lvlJc w:val="left"/>
+      <w:pPr>
+        <w:tabs>
+          <w:tab w:val="num" w:pos="2880"/>
+        </w:tabs>
+        <w:ind w:left="2880" w:hanging="360"/>
+      </w:pPr>
+      <w:rPr>
+        <w:rFonts w:ascii="Wingdings" w:hAnsi="Wingdings" w:hint="default"/>
+        <w:sz w:val="20"/>
+      </w:rPr>
+    </w:lvl>
+    <w:lvl w:ilvl="4" w:tentative="1">
+      <w:start w:val="1"/>
+      <w:numFmt w:val="bullet"/>
+      <w:lvlText w:val=""/>
+      <w:lvlJc w:val="left"/>
+      <w:pPr>
+        <w:tabs>
+          <w:tab w:val="num" w:pos="3600"/>
+        </w:tabs>
+        <w:ind w:left="3600" w:hanging="360"/>
+      </w:pPr>
+      <w:rPr>
+        <w:rFonts w:ascii="Wingdings" w:hAnsi="Wingdings" w:hint="default"/>
+        <w:sz w:val="20"/>
+      </w:rPr>
+    </w:lvl>
+    <w:lvl w:ilvl="5" w:tentative="1">
+      <w:start w:val="1"/>
+      <w:numFmt w:val="bullet"/>
+      <w:lvlText w:val=""/>
+      <w:lvlJc w:val="left"/>
+      <w:pPr>
+        <w:tabs>
+          <w:tab w:val="num" w:pos="4320"/>
+        </w:tabs>
+        <w:ind w:left="4320" w:hanging="360"/>
+      </w:pPr>
+      <w:rPr>
+        <w:rFonts w:ascii="Wingdings" w:hAnsi="Wingdings" w:hint="default"/>
+        <w:sz w:val="20"/>
+      </w:rPr>
+    </w:lvl>
+    <w:lvl w:ilvl="6" w:tentative="1">
+      <w:start w:val="1"/>
+      <w:numFmt w:val="bullet"/>
+      <w:lvlText w:val=""/>
+      <w:lvlJc w:val="left"/>
+      <w:pPr>
+        <w:tabs>
+          <w:tab w:val="num" w:pos="5040"/>
+        </w:tabs>
+        <w:ind w:left="5040" w:hanging="360"/>
+      </w:pPr>
+      <w:rPr>
+        <w:rFonts w:ascii="Wingdings" w:hAnsi="Wingdings" w:hint="default"/>
+        <w:sz w:val="20"/>
+      </w:rPr>
+    </w:lvl>
+    <w:lvl w:ilvl="7" w:tentative="1">
+      <w:start w:val="1"/>
+      <w:numFmt w:val="bullet"/>
+      <w:lvlText w:val=""/>
+      <w:lvlJc w:val="left"/>
+      <w:pPr>
+        <w:tabs>
+          <w:tab w:val="num" w:pos="5760"/>
+        </w:tabs>
+        <w:ind w:left="5760" w:hanging="360"/>
+      </w:pPr>
+      <w:rPr>
+        <w:rFonts w:ascii="Wingdings" w:hAnsi="Wingdings" w:hint="default"/>
+        <w:sz w:val="20"/>
+      </w:rPr>
+    </w:lvl>
+    <w:lvl w:ilvl="8" w:tentative="1">
+      <w:start w:val="1"/>
+      <w:numFmt w:val="bullet"/>
+      <w:lvlText w:val=""/>
+      <w:lvlJc w:val="left"/>
+      <w:pPr>
+        <w:tabs>
+          <w:tab w:val="num" w:pos="6480"/>
+        </w:tabs>
+        <w:ind w:left="6480" w:hanging="360"/>
+      </w:pPr>
+      <w:rPr>
+        <w:rFonts w:ascii="Wingdings" w:hAnsi="Wingdings" w:hint="default"/>
+        <w:sz w:val="20"/>
+      </w:rPr>
+    </w:lvl>
+  </w:abstractNum>
+  <w:abstractNum w:abstractNumId="6" w15:restartNumberingAfterBreak="0">
+    <w:nsid w:val="54DB2B1B"/>
+    <w:multiLevelType w:val="multilevel"/>
+    <w:tmpl w:val="AA6685A4"/>
+    <w:lvl w:ilvl="0">
+      <w:start w:val="1"/>
+      <w:numFmt w:val="bullet"/>
+      <w:lvlText w:val=""/>
+      <w:lvlJc w:val="left"/>
+      <w:pPr>
+        <w:tabs>
+          <w:tab w:val="num" w:pos="720"/>
+        </w:tabs>
+        <w:ind w:left="720" w:hanging="360"/>
+      </w:pPr>
+      <w:rPr>
+        <w:rFonts w:ascii="Symbol" w:hAnsi="Symbol" w:hint="default"/>
+        <w:sz w:val="20"/>
+      </w:rPr>
+    </w:lvl>
+    <w:lvl w:ilvl="1" w:tentative="1">
+      <w:start w:val="1"/>
+      <w:numFmt w:val="bullet"/>
+      <w:lvlText w:val="o"/>
+      <w:lvlJc w:val="left"/>
+      <w:pPr>
+        <w:tabs>
+          <w:tab w:val="num" w:pos="1440"/>
+        </w:tabs>
+        <w:ind w:left="1440" w:hanging="360"/>
+      </w:pPr>
+      <w:rPr>
+        <w:rFonts w:ascii="Courier New" w:hAnsi="Courier New" w:hint="default"/>
+        <w:sz w:val="20"/>
+      </w:rPr>
+    </w:lvl>
+    <w:lvl w:ilvl="2" w:tentative="1">
+      <w:start w:val="1"/>
+      <w:numFmt w:val="bullet"/>
+      <w:lvlText w:val=""/>
+      <w:lvlJc w:val="left"/>
+      <w:pPr>
+        <w:tabs>
+          <w:tab w:val="num" w:pos="2160"/>
+        </w:tabs>
+        <w:ind w:left="2160" w:hanging="360"/>
+      </w:pPr>
+      <w:rPr>
+        <w:rFonts w:ascii="Wingdings" w:hAnsi="Wingdings" w:hint="default"/>
+        <w:sz w:val="20"/>
+      </w:rPr>
+    </w:lvl>
+    <w:lvl w:ilvl="3" w:tentative="1">
+      <w:start w:val="1"/>
+      <w:numFmt w:val="bullet"/>
+      <w:lvlText w:val=""/>
+      <w:lvlJc w:val="left"/>
+      <w:pPr>
+        <w:tabs>
+          <w:tab w:val="num" w:pos="2880"/>
+        </w:tabs>
+        <w:ind w:left="2880" w:hanging="360"/>
+      </w:pPr>
+      <w:rPr>
+        <w:rFonts w:ascii="Wingdings" w:hAnsi="Wingdings" w:hint="default"/>
+        <w:sz w:val="20"/>
+      </w:rPr>
+    </w:lvl>
+    <w:lvl w:ilvl="4" w:tentative="1">
+      <w:start w:val="1"/>
+      <w:numFmt w:val="bullet"/>
+      <w:lvlText w:val=""/>
+      <w:lvlJc w:val="left"/>
+      <w:pPr>
+        <w:tabs>
+          <w:tab w:val="num" w:pos="3600"/>
+        </w:tabs>
+        <w:ind w:left="3600" w:hanging="360"/>
+      </w:pPr>
+      <w:rPr>
+        <w:rFonts w:ascii="Wingdings" w:hAnsi="Wingdings" w:hint="default"/>
+        <w:sz w:val="20"/>
+      </w:rPr>
+    </w:lvl>
+    <w:lvl w:ilvl="5" w:tentative="1">
+      <w:start w:val="1"/>
+      <w:numFmt w:val="bullet"/>
+      <w:lvlText w:val=""/>
+      <w:lvlJc w:val="left"/>
+      <w:pPr>
+        <w:tabs>
+          <w:tab w:val="num" w:pos="4320"/>
+        </w:tabs>
+        <w:ind w:left="4320" w:hanging="360"/>
+      </w:pPr>
+      <w:rPr>
+        <w:rFonts w:ascii="Wingdings" w:hAnsi="Wingdings" w:hint="default"/>
+        <w:sz w:val="20"/>
+      </w:rPr>
+    </w:lvl>
+    <w:lvl w:ilvl="6" w:tentative="1">
+      <w:start w:val="1"/>
+      <w:numFmt w:val="bullet"/>
+      <w:lvlText w:val=""/>
+      <w:lvlJc w:val="left"/>
+      <w:pPr>
+        <w:tabs>
+          <w:tab w:val="num" w:pos="5040"/>
+        </w:tabs>
+        <w:ind w:left="5040" w:hanging="360"/>
+      </w:pPr>
+      <w:rPr>
+        <w:rFonts w:ascii="Wingdings" w:hAnsi="Wingdings" w:hint="default"/>
+        <w:sz w:val="20"/>
+      </w:rPr>
+    </w:lvl>
+    <w:lvl w:ilvl="7" w:tentative="1">
+      <w:start w:val="1"/>
+      <w:numFmt w:val="bullet"/>
+      <w:lvlText w:val=""/>
+      <w:lvlJc w:val="left"/>
+      <w:pPr>
+        <w:tabs>
+          <w:tab w:val="num" w:pos="5760"/>
+        </w:tabs>
+        <w:ind w:left="5760" w:hanging="360"/>
+      </w:pPr>
+      <w:rPr>
+        <w:rFonts w:ascii="Wingdings" w:hAnsi="Wingdings" w:hint="default"/>
+        <w:sz w:val="20"/>
+      </w:rPr>
+    </w:lvl>
+    <w:lvl w:ilvl="8" w:tentative="1">
+      <w:start w:val="1"/>
+      <w:numFmt w:val="bullet"/>
+      <w:lvlText w:val=""/>
+      <w:lvlJc w:val="left"/>
+      <w:pPr>
+        <w:tabs>
+          <w:tab w:val="num" w:pos="6480"/>
+        </w:tabs>
+        <w:ind w:left="6480" w:hanging="360"/>
+      </w:pPr>
+      <w:rPr>
+        <w:rFonts w:ascii="Wingdings" w:hAnsi="Wingdings" w:hint="default"/>
+        <w:sz w:val="20"/>
+      </w:rPr>
+    </w:lvl>
+  </w:abstractNum>
+  <w:abstractNum w:abstractNumId="7" w15:restartNumberingAfterBreak="0">
     <w:nsid w:val="56E44317"/>
     <w:multiLevelType w:val="multilevel"/>
     <w:tmpl w:val="F446D0A6"/>
@@ -3538,7 +5180,7 @@
       </w:rPr>
     </w:lvl>
   </w:abstractNum>
-  <w:abstractNum w:abstractNumId="5" w15:restartNumberingAfterBreak="0">
+  <w:abstractNum w:abstractNumId="8" w15:restartNumberingAfterBreak="0">
     <w:nsid w:val="6CB76E51"/>
     <w:multiLevelType w:val="multilevel"/>
     <w:tmpl w:val="D4F6891C"/>
@@ -3687,7 +5329,7 @@
       </w:rPr>
     </w:lvl>
   </w:abstractNum>
-  <w:abstractNum w:abstractNumId="6" w15:restartNumberingAfterBreak="0">
+  <w:abstractNum w:abstractNumId="9" w15:restartNumberingAfterBreak="0">
     <w:nsid w:val="6D49666B"/>
     <w:multiLevelType w:val="multilevel"/>
     <w:tmpl w:val="A9AA8CD8"/>
@@ -3837,13 +5479,13 @@
     </w:lvl>
   </w:abstractNum>
   <w:num w:numId="1" w16cid:durableId="976762994">
-    <w:abstractNumId w:val="3"/>
+    <w:abstractNumId w:val="4"/>
   </w:num>
   <w:num w:numId="2" w16cid:durableId="1873228907">
-    <w:abstractNumId w:val="6"/>
+    <w:abstractNumId w:val="9"/>
   </w:num>
   <w:num w:numId="3" w16cid:durableId="1294487363">
-    <w:abstractNumId w:val="5"/>
+    <w:abstractNumId w:val="8"/>
   </w:num>
   <w:num w:numId="4" w16cid:durableId="1858035887">
     <w:abstractNumId w:val="1"/>
@@ -3852,10 +5494,19 @@
     <w:abstractNumId w:val="0"/>
   </w:num>
   <w:num w:numId="6" w16cid:durableId="407583841">
-    <w:abstractNumId w:val="4"/>
+    <w:abstractNumId w:val="7"/>
   </w:num>
   <w:num w:numId="7" w16cid:durableId="2088989734">
+    <w:abstractNumId w:val="3"/>
+  </w:num>
+  <w:num w:numId="8" w16cid:durableId="1095438498">
     <w:abstractNumId w:val="2"/>
+  </w:num>
+  <w:num w:numId="9" w16cid:durableId="1165635168">
+    <w:abstractNumId w:val="6"/>
+  </w:num>
+  <w:num w:numId="10" w16cid:durableId="1307855953">
+    <w:abstractNumId w:val="5"/>
   </w:num>
 </w:numbering>
 </file>
@@ -4920,6 +6571,26 @@
     <w:basedOn w:val="DefaultParagraphFont"/>
     <w:rsid w:val="005E67C7"/>
   </w:style>
+  <w:style w:type="character" w:customStyle="1" w:styleId="mopen">
+    <w:name w:val="mopen"/>
+    <w:basedOn w:val="DefaultParagraphFont"/>
+    <w:rsid w:val="00687EE9"/>
+  </w:style>
+  <w:style w:type="character" w:customStyle="1" w:styleId="mclose">
+    <w:name w:val="mclose"/>
+    <w:basedOn w:val="DefaultParagraphFont"/>
+    <w:rsid w:val="00687EE9"/>
+  </w:style>
+  <w:style w:type="character" w:customStyle="1" w:styleId="mop">
+    <w:name w:val="mop"/>
+    <w:basedOn w:val="DefaultParagraphFont"/>
+    <w:rsid w:val="00687EE9"/>
+  </w:style>
+  <w:style w:type="character" w:customStyle="1" w:styleId="mpunct">
+    <w:name w:val="mpunct"/>
+    <w:basedOn w:val="DefaultParagraphFont"/>
+    <w:rsid w:val="00687EE9"/>
+  </w:style>
 </w:styles>
 </file>
 

</xml_diff>